<commit_message>
add 12 thang 10 2021
</commit_message>
<xml_diff>
--- a/YCPM 8 thang 12.docx
+++ b/YCPM 8 thang 12.docx
@@ -2782,57 +2782,74 @@
               <w:jc w:val="both"/>
               <w:rPr>
                 <w:rFonts w:asciiTheme="majorHAnsi" w:hAnsiTheme="majorHAnsi" w:cstheme="majorHAnsi"/>
-              </w:rPr>
-            </w:pPr>
-            <w:r>
-              <w:rPr>
-                <w:rFonts w:asciiTheme="majorHAnsi" w:hAnsiTheme="majorHAnsi" w:cstheme="majorHAnsi"/>
-                <w:sz w:val="26"/>
-                <w:szCs w:val="26"/>
-              </w:rPr>
-              <w:t>STRQ</w:t>
-            </w:r>
-            <w:r>
-              <w:rPr>
-                <w:rFonts w:asciiTheme="majorHAnsi" w:hAnsiTheme="majorHAnsi" w:cstheme="majorHAnsi"/>
-                <w:sz w:val="26"/>
-                <w:szCs w:val="26"/>
-              </w:rPr>
-              <w:t xml:space="preserve"> 3: Hệ thống có chức năng </w:t>
-            </w:r>
-            <w:r>
-              <w:rPr>
-                <w:rFonts w:asciiTheme="majorHAnsi" w:hAnsiTheme="majorHAnsi" w:cstheme="majorHAnsi"/>
-                <w:sz w:val="26"/>
-                <w:szCs w:val="26"/>
-                <w:lang w:val="en-US"/>
-              </w:rPr>
-              <w:t>đánh giá</w:t>
-            </w:r>
-            <w:r>
-              <w:rPr>
-                <w:rFonts w:asciiTheme="majorHAnsi" w:hAnsiTheme="majorHAnsi" w:cstheme="majorHAnsi"/>
-                <w:sz w:val="26"/>
-                <w:szCs w:val="26"/>
-              </w:rPr>
-              <w:t xml:space="preserve"> cho người dùng nếu họ chưa </w:t>
-            </w:r>
-            <w:r>
-              <w:rPr>
-                <w:rFonts w:asciiTheme="majorHAnsi" w:hAnsiTheme="majorHAnsi" w:cstheme="majorHAnsi"/>
-                <w:sz w:val="26"/>
-                <w:szCs w:val="26"/>
                 <w:highlight w:val="yellow"/>
               </w:rPr>
-              <w:t xml:space="preserve">hài </w:t>
-            </w:r>
-            <w:r>
-              <w:rPr>
-                <w:rFonts w:asciiTheme="majorHAnsi" w:hAnsiTheme="majorHAnsi" w:cstheme="majorHAnsi"/>
-                <w:sz w:val="26"/>
-                <w:szCs w:val="26"/>
-              </w:rPr>
-              <w:t>lòng về sản phẩm, …..</w:t>
+            </w:pPr>
+            <w:r>
+              <w:rPr>
+                <w:rFonts w:asciiTheme="majorHAnsi" w:hAnsiTheme="majorHAnsi" w:cstheme="majorHAnsi"/>
+                <w:color w:val="000000"/>
+                <w:sz w:val="26"/>
+                <w:szCs w:val="26"/>
+              </w:rPr>
+              <w:t xml:space="preserve">STRQ 3: Hệ thống </w:t>
+            </w:r>
+            <w:r>
+              <w:rPr>
+                <w:rFonts w:asciiTheme="majorHAnsi" w:hAnsiTheme="majorHAnsi" w:cstheme="majorHAnsi"/>
+                <w:color w:val="000000"/>
+                <w:sz w:val="26"/>
+                <w:szCs w:val="26"/>
+                <w:lang w:val="en-US"/>
+              </w:rPr>
+              <w:t>cho phép người dùng đánh giá</w:t>
+            </w:r>
+            <w:r>
+              <w:rPr>
+                <w:rFonts w:asciiTheme="majorHAnsi" w:hAnsiTheme="majorHAnsi" w:cstheme="majorHAnsi"/>
+                <w:color w:val="000000"/>
+                <w:sz w:val="26"/>
+                <w:szCs w:val="26"/>
+              </w:rPr>
+              <w:t xml:space="preserve"> </w:t>
+            </w:r>
+            <w:r>
+              <w:rPr>
+                <w:rFonts w:asciiTheme="majorHAnsi" w:hAnsiTheme="majorHAnsi" w:cstheme="majorHAnsi"/>
+                <w:color w:val="000000"/>
+                <w:sz w:val="26"/>
+                <w:szCs w:val="26"/>
+                <w:lang w:val="en-US"/>
+              </w:rPr>
+              <w:t>về sản phẩm</w:t>
+            </w:r>
+            <w:r>
+              <w:rPr>
+                <w:rFonts w:asciiTheme="majorHAnsi" w:hAnsiTheme="majorHAnsi" w:cstheme="majorHAnsi"/>
+                <w:color w:val="000000"/>
+                <w:sz w:val="26"/>
+                <w:szCs w:val="26"/>
+              </w:rPr>
+              <w:t xml:space="preserve"> nếu họ </w:t>
+            </w:r>
+            <w:r>
+              <w:rPr>
+                <w:rFonts w:asciiTheme="majorHAnsi" w:hAnsiTheme="majorHAnsi" w:cstheme="majorHAnsi"/>
+                <w:color w:val="000000"/>
+                <w:sz w:val="26"/>
+                <w:szCs w:val="26"/>
+                <w:lang w:val="en-US"/>
+              </w:rPr>
+              <w:t xml:space="preserve">thấy hài lòng hoặc </w:t>
+            </w:r>
+            <w:r>
+              <w:rPr>
+                <w:rFonts w:asciiTheme="majorHAnsi" w:hAnsiTheme="majorHAnsi" w:cstheme="majorHAnsi"/>
+                <w:color w:val="000000"/>
+                <w:sz w:val="26"/>
+                <w:szCs w:val="26"/>
+              </w:rPr>
+              <w:t>chưa hài lòng, …..</w:t>
             </w:r>
           </w:p>
           <w:p>
@@ -4873,6 +4890,8 @@
             </w:r>
           </w:p>
         </w:tc>
+        <w:bookmarkStart w:id="12" w:name="_GoBack"/>
+        <w:bookmarkEnd w:id="12"/>
       </w:tr>
       <w:tr>
         <w:tc>
@@ -7991,8 +8010,6 @@
           <w:lang w:val="en-US"/>
         </w:rPr>
       </w:pPr>
-      <w:bookmarkStart w:id="12" w:name="_GoBack"/>
-      <w:bookmarkEnd w:id="12"/>
     </w:p>
     <w:sectPr>
       <w:footerReference w:type="default" r:id="rId11"/>
@@ -8148,7 +8165,7 @@
           <w:rPr>
             <w:noProof/>
           </w:rPr>
-          <w:t>9</w:t>
+          <w:t>6</w:t>
         </w:r>
         <w:r>
           <w:rPr>
@@ -12391,7 +12408,7 @@
 </file>
 
 <file path=customXml/itemProps1.xml><?xml version="1.0" encoding="utf-8"?>
-<ds:datastoreItem xmlns:ds="http://schemas.openxmlformats.org/officeDocument/2006/customXml" ds:itemID="{9234711F-46FF-482E-8352-E20D1E17FAE6}">
+<ds:datastoreItem xmlns:ds="http://schemas.openxmlformats.org/officeDocument/2006/customXml" ds:itemID="{49AE264F-860B-4F06-B217-DE62989584F4}">
   <ds:schemaRefs>
     <ds:schemaRef ds:uri="http://schemas.openxmlformats.org/officeDocument/2006/bibliography"/>
   </ds:schemaRefs>

</xml_diff>